<commit_message>
Added Materials Folder, separated custom assets.
Put all custom assets into their respective folders. Edited documentation folders (milestone planner, LDD, art bible, asset list),
</commit_message>
<xml_diff>
--- a/Documentation_Folder/LDD_LevelDesignDoc_Daniel.S.docx
+++ b/Documentation_Folder/LDD_LevelDesignDoc_Daniel.S.docx
@@ -2611,20 +2611,29 @@
         <w:rPr>
           <w:i w:val="0"/>
           <w:iCs/>
-        </w:rPr>
-        <w:t>The layout is designed to be a series of cramped tunnels, enough width for 2-player models to clog the pathways. There is only 1 open space, which is filled with doors &amp; openings.</w:t>
-      </w:r>
-      <w:r>
-        <w:rPr>
-          <w:i w:val="0"/>
-          <w:iCs/>
           <w:noProof/>
         </w:rPr>
         <w:drawing>
-          <wp:inline distT="0" distB="0" distL="0" distR="0" wp14:anchorId="64F183F4" wp14:editId="1C06B511">
-            <wp:extent cx="5943600" cy="3924300"/>
-            <wp:effectExtent l="0" t="0" r="0" b="0"/>
-            <wp:docPr id="3" name="Picture 3"/>
+          <wp:anchor distT="0" distB="0" distL="114300" distR="114300" simplePos="0" relativeHeight="251658240" behindDoc="1" locked="0" layoutInCell="1" allowOverlap="1" wp14:anchorId="2B4B09C9" wp14:editId="38784060">
+            <wp:simplePos x="0" y="0"/>
+            <wp:positionH relativeFrom="margin">
+              <wp:align>center</wp:align>
+            </wp:positionH>
+            <wp:positionV relativeFrom="paragraph">
+              <wp:posOffset>867410</wp:posOffset>
+            </wp:positionV>
+            <wp:extent cx="4953000" cy="3705225"/>
+            <wp:effectExtent l="0" t="0" r="0" b="9525"/>
+            <wp:wrapThrough wrapText="bothSides">
+              <wp:wrapPolygon edited="0">
+                <wp:start x="0" y="0"/>
+                <wp:lineTo x="0" y="21544"/>
+                <wp:lineTo x="21517" y="21544"/>
+                <wp:lineTo x="21517" y="0"/>
+                <wp:lineTo x="0" y="0"/>
+              </wp:wrapPolygon>
+            </wp:wrapThrough>
+            <wp:docPr id="4" name="Picture 4"/>
             <wp:cNvGraphicFramePr>
               <a:graphicFrameLocks xmlns:a="http://schemas.openxmlformats.org/drawingml/2006/main" noChangeAspect="1"/>
             </wp:cNvGraphicFramePr>
@@ -2637,7 +2646,7 @@
                       <a:picLocks noChangeAspect="1" noChangeArrowheads="1"/>
                     </pic:cNvPicPr>
                   </pic:nvPicPr>
-                  <pic:blipFill>
+                  <pic:blipFill rotWithShape="1">
                     <a:blip r:embed="rId8">
                       <a:extLst>
                         <a:ext uri="{28A0092B-C50C-407E-A947-70E740481C1C}">
@@ -2645,15 +2654,13 @@
                         </a:ext>
                       </a:extLst>
                     </a:blip>
-                    <a:srcRect/>
-                    <a:stretch>
-                      <a:fillRect/>
-                    </a:stretch>
+                    <a:srcRect l="16533"/>
+                    <a:stretch/>
                   </pic:blipFill>
                   <pic:spPr bwMode="auto">
                     <a:xfrm>
                       <a:off x="0" y="0"/>
-                      <a:ext cx="5943600" cy="3924300"/>
+                      <a:ext cx="4953000" cy="3705225"/>
                     </a:xfrm>
                     <a:prstGeom prst="rect">
                       <a:avLst/>
@@ -2662,12 +2669,24 @@
                     <a:ln>
                       <a:noFill/>
                     </a:ln>
+                    <a:extLst>
+                      <a:ext uri="{53640926-AAD7-44D8-BBD7-CCE9431645EC}">
+                        <a14:shadowObscured xmlns:a14="http://schemas.microsoft.com/office/drawing/2010/main"/>
+                      </a:ext>
+                    </a:extLst>
                   </pic:spPr>
                 </pic:pic>
               </a:graphicData>
             </a:graphic>
-          </wp:inline>
+          </wp:anchor>
         </w:drawing>
+      </w:r>
+      <w:r>
+        <w:rPr>
+          <w:i w:val="0"/>
+          <w:iCs/>
+        </w:rPr>
+        <w:t>The layout is designed to be a series of cramped tunnels, enough width for 2-player models to clog the pathways. There is only 1 open space, which is filled with doors &amp; openings.</w:t>
       </w:r>
     </w:p>
     <w:p>
@@ -2987,8 +3006,13 @@
         <w:t xml:space="preserve">Refer to the </w:t>
       </w:r>
       <w:r>
-        <w:t>Mood Boards and 2D level Design maps</w:t>
-      </w:r>
+        <w:t xml:space="preserve">Mood Boards and 2D level Design </w:t>
+      </w:r>
+      <w:proofErr w:type="gramStart"/>
+      <w:r>
+        <w:t>maps</w:t>
+      </w:r>
+      <w:proofErr w:type="gramEnd"/>
     </w:p>
     <w:p>
       <w:pPr>
@@ -3035,7 +3059,15 @@
         <w:pStyle w:val="NotesToBeDeleted"/>
       </w:pPr>
       <w:r>
-        <w:t>&lt;Color ,mood, Signposting, Narrative &gt;</w:t>
+        <w:t>&lt;</w:t>
+      </w:r>
+      <w:proofErr w:type="gramStart"/>
+      <w:r>
+        <w:t>Color ,mood</w:t>
+      </w:r>
+      <w:proofErr w:type="gramEnd"/>
+      <w:r>
+        <w:t>, Signposting, Narrative &gt;</w:t>
       </w:r>
     </w:p>
     <w:p>
@@ -3073,7 +3105,23 @@
           <w:rFonts w:cs="Calibri"/>
           <w:color w:val="000000"/>
         </w:rPr>
-        <w:t>List music clips and where they’re used.</w:t>
+        <w:t xml:space="preserve">List music clips and where </w:t>
+      </w:r>
+      <w:proofErr w:type="gramStart"/>
+      <w:r>
+        <w:rPr>
+          <w:rFonts w:cs="Calibri"/>
+          <w:color w:val="000000"/>
+        </w:rPr>
+        <w:t>they’re</w:t>
+      </w:r>
+      <w:proofErr w:type="gramEnd"/>
+      <w:r>
+        <w:rPr>
+          <w:rFonts w:cs="Calibri"/>
+          <w:color w:val="000000"/>
+        </w:rPr>
+        <w:t xml:space="preserve"> used.</w:t>
       </w:r>
     </w:p>
     <w:p>
@@ -3084,8 +3132,13 @@
         <w:t>List all sound effects</w:t>
       </w:r>
       <w:r>
-        <w:t xml:space="preserve"> and where they’re used</w:t>
-      </w:r>
+        <w:t xml:space="preserve"> and where they’re </w:t>
+      </w:r>
+      <w:proofErr w:type="gramStart"/>
+      <w:r>
+        <w:t>used</w:t>
+      </w:r>
+      <w:proofErr w:type="gramEnd"/>
     </w:p>
     <w:p>
       <w:pPr>
@@ -3123,8 +3176,17 @@
           <w:rFonts w:cs="Calibri"/>
           <w:color w:val="000000"/>
         </w:rPr>
-        <w:t>particle effects and why they are used</w:t>
-      </w:r>
+        <w:t xml:space="preserve">particle effects and why they are </w:t>
+      </w:r>
+      <w:proofErr w:type="gramStart"/>
+      <w:r>
+        <w:rPr>
+          <w:rFonts w:cs="Calibri"/>
+          <w:color w:val="000000"/>
+        </w:rPr>
+        <w:t>used</w:t>
+      </w:r>
+      <w:proofErr w:type="gramEnd"/>
     </w:p>
     <w:p>
       <w:pPr>
@@ -3661,7 +3723,7 @@
       <w:rPr>
         <w:noProof/>
       </w:rPr>
-      <w:t>4/21/2021</w:t>
+      <w:t>5/11/2021</w:t>
     </w:r>
     <w:r>
       <w:fldChar w:fldCharType="end"/>

</xml_diff>